<commit_message>
Se agrego asignación Carlos Martínez
</commit_message>
<xml_diff>
--- a/DressCode.docx
+++ b/DressCode.docx
@@ -580,9 +580,9 @@
         <w:tblLook w:val="04A0" w:firstRow="1" w:lastRow="0" w:firstColumn="1" w:lastColumn="0" w:noHBand="0" w:noVBand="1"/>
       </w:tblPr>
       <w:tblGrid>
-        <w:gridCol w:w="2827"/>
-        <w:gridCol w:w="2691"/>
-        <w:gridCol w:w="3310"/>
+        <w:gridCol w:w="2548"/>
+        <w:gridCol w:w="2503"/>
+        <w:gridCol w:w="3777"/>
       </w:tblGrid>
       <w:tr>
         <w:trPr>
@@ -1292,6 +1292,34 @@
                 <w:szCs w:val="24"/>
               </w:rPr>
             </w:pPr>
+            <w:r>
+              <w:rPr>
+                <w:rFonts w:ascii="Arial" w:eastAsiaTheme="minorHAnsi" w:hAnsi="Arial" w:cs="Arial"/>
+                <w:sz w:val="24"/>
+                <w:szCs w:val="24"/>
+              </w:rPr>
+              <w:t xml:space="preserve">Entidad Factura/ Carrito de Compras/ </w:t>
+            </w:r>
+            <w:proofErr w:type="spellStart"/>
+            <w:r>
+              <w:rPr>
+                <w:rFonts w:ascii="Arial" w:eastAsiaTheme="minorHAnsi" w:hAnsi="Arial" w:cs="Arial"/>
+                <w:sz w:val="24"/>
+                <w:szCs w:val="24"/>
+              </w:rPr>
+              <w:t>BackEnd</w:t>
+            </w:r>
+            <w:proofErr w:type="spellEnd"/>
+            <w:r>
+              <w:rPr>
+                <w:rFonts w:ascii="Arial" w:eastAsiaTheme="minorHAnsi" w:hAnsi="Arial" w:cs="Arial"/>
+                <w:sz w:val="24"/>
+                <w:szCs w:val="24"/>
+              </w:rPr>
+              <w:t>/ Login</w:t>
+            </w:r>
+            <w:bookmarkStart w:id="0" w:name="_GoBack"/>
+            <w:bookmarkEnd w:id="0"/>
           </w:p>
         </w:tc>
       </w:tr>
@@ -1379,10 +1407,18 @@
                 <w:sz w:val="24"/>
                 <w:szCs w:val="24"/>
               </w:rPr>
-              <w:t>, BackEnd</w:t>
-            </w:r>
-            <w:bookmarkStart w:id="0" w:name="_GoBack"/>
-            <w:bookmarkEnd w:id="0"/>
+              <w:t xml:space="preserve">, </w:t>
+            </w:r>
+            <w:proofErr w:type="spellStart"/>
+            <w:r>
+              <w:rPr>
+                <w:rFonts w:ascii="Arial" w:eastAsiaTheme="minorHAnsi" w:hAnsi="Arial" w:cs="Arial"/>
+                <w:sz w:val="24"/>
+                <w:szCs w:val="24"/>
+              </w:rPr>
+              <w:t>BackEnd</w:t>
+            </w:r>
+            <w:proofErr w:type="spellEnd"/>
           </w:p>
         </w:tc>
       </w:tr>

</xml_diff>

<commit_message>
Se agrego asignación Oscar Monterroso
</commit_message>
<xml_diff>
--- a/DressCode.docx
+++ b/DressCode.docx
@@ -209,8 +209,6 @@
           <w:u w:val="single"/>
         </w:rPr>
       </w:pPr>
-      <w:bookmarkStart w:id="0" w:name="_GoBack"/>
-      <w:bookmarkEnd w:id="0"/>
     </w:p>
     <w:p>
       <w:pPr>
@@ -582,9 +580,9 @@
         <w:tblLook w:val="04A0" w:firstRow="1" w:lastRow="0" w:firstColumn="1" w:lastColumn="0" w:noHBand="0" w:noVBand="1"/>
       </w:tblPr>
       <w:tblGrid>
-        <w:gridCol w:w="3752"/>
-        <w:gridCol w:w="3311"/>
-        <w:gridCol w:w="1391"/>
+        <w:gridCol w:w="2827"/>
+        <w:gridCol w:w="2691"/>
+        <w:gridCol w:w="3310"/>
       </w:tblGrid>
       <w:tr>
         <w:trPr>
@@ -1357,6 +1355,34 @@
                 <w:szCs w:val="24"/>
               </w:rPr>
             </w:pPr>
+            <w:r>
+              <w:rPr>
+                <w:rFonts w:ascii="Arial" w:eastAsiaTheme="minorHAnsi" w:hAnsi="Arial" w:cs="Arial"/>
+                <w:sz w:val="24"/>
+                <w:szCs w:val="24"/>
+              </w:rPr>
+              <w:t xml:space="preserve">Entidad Proveedor/ </w:t>
+            </w:r>
+            <w:proofErr w:type="spellStart"/>
+            <w:r>
+              <w:rPr>
+                <w:rFonts w:ascii="Arial" w:eastAsiaTheme="minorHAnsi" w:hAnsi="Arial" w:cs="Arial"/>
+                <w:sz w:val="24"/>
+                <w:szCs w:val="24"/>
+              </w:rPr>
+              <w:t>FrontEnd</w:t>
+            </w:r>
+            <w:proofErr w:type="spellEnd"/>
+            <w:r>
+              <w:rPr>
+                <w:rFonts w:ascii="Arial" w:eastAsiaTheme="minorHAnsi" w:hAnsi="Arial" w:cs="Arial"/>
+                <w:sz w:val="24"/>
+                <w:szCs w:val="24"/>
+              </w:rPr>
+              <w:t>, BackEnd</w:t>
+            </w:r>
+            <w:bookmarkStart w:id="0" w:name="_GoBack"/>
+            <w:bookmarkEnd w:id="0"/>
           </w:p>
         </w:tc>
       </w:tr>

</xml_diff>

<commit_message>
Se agregó asignación Maldony Chuquiej
</commit_message>
<xml_diff>
--- a/DressCode.docx
+++ b/DressCode.docx
@@ -1229,6 +1229,32 @@
                 <w:szCs w:val="24"/>
               </w:rPr>
             </w:pPr>
+            <w:r>
+              <w:rPr>
+                <w:rFonts w:ascii="Arial" w:eastAsiaTheme="minorHAnsi" w:hAnsi="Arial" w:cs="Arial"/>
+                <w:sz w:val="24"/>
+                <w:szCs w:val="24"/>
+              </w:rPr>
+              <w:t xml:space="preserve">Entidad Usuario/ Modelo E-R/ </w:t>
+            </w:r>
+            <w:proofErr w:type="spellStart"/>
+            <w:r>
+              <w:rPr>
+                <w:rFonts w:ascii="Arial" w:eastAsiaTheme="minorHAnsi" w:hAnsi="Arial" w:cs="Arial"/>
+                <w:sz w:val="24"/>
+                <w:szCs w:val="24"/>
+              </w:rPr>
+              <w:t>BackEnd</w:t>
+            </w:r>
+            <w:proofErr w:type="spellEnd"/>
+            <w:r>
+              <w:rPr>
+                <w:rFonts w:ascii="Arial" w:eastAsiaTheme="minorHAnsi" w:hAnsi="Arial" w:cs="Arial"/>
+                <w:sz w:val="24"/>
+                <w:szCs w:val="24"/>
+              </w:rPr>
+              <w:t>.</w:t>
+            </w:r>
           </w:p>
         </w:tc>
       </w:tr>
@@ -1316,10 +1342,18 @@
                 <w:sz w:val="24"/>
                 <w:szCs w:val="24"/>
               </w:rPr>
-              <w:t>/ Login</w:t>
-            </w:r>
-            <w:bookmarkStart w:id="0" w:name="_GoBack"/>
-            <w:bookmarkEnd w:id="0"/>
+              <w:t xml:space="preserve">/ </w:t>
+            </w:r>
+            <w:proofErr w:type="spellStart"/>
+            <w:r>
+              <w:rPr>
+                <w:rFonts w:ascii="Arial" w:eastAsiaTheme="minorHAnsi" w:hAnsi="Arial" w:cs="Arial"/>
+                <w:sz w:val="24"/>
+                <w:szCs w:val="24"/>
+              </w:rPr>
+              <w:t>Login</w:t>
+            </w:r>
+            <w:proofErr w:type="spellEnd"/>
           </w:p>
         </w:tc>
       </w:tr>
@@ -1523,6 +1557,8 @@
           <w:lang w:val="es-MX"/>
         </w:rPr>
       </w:pPr>
+      <w:bookmarkStart w:id="0" w:name="_GoBack"/>
+      <w:bookmarkEnd w:id="0"/>
     </w:p>
     <w:p>
       <w:pPr>

</xml_diff>

<commit_message>
Se agregó asignación Franco Paiz
</commit_message>
<xml_diff>
--- a/DressCode.docx
+++ b/DressCode.docx
@@ -561,6 +561,7 @@
           <w:rFonts w:ascii="Arial" w:eastAsiaTheme="minorHAnsi" w:hAnsi="Arial" w:cs="Arial"/>
           <w:sz w:val="24"/>
           <w:szCs w:val="24"/>
+          <w:u w:val="single"/>
         </w:rPr>
       </w:pPr>
       <w:r>
@@ -580,9 +581,9 @@
         <w:tblLook w:val="04A0" w:firstRow="1" w:lastRow="0" w:firstColumn="1" w:lastColumn="0" w:noHBand="0" w:noVBand="1"/>
       </w:tblPr>
       <w:tblGrid>
-        <w:gridCol w:w="2548"/>
-        <w:gridCol w:w="2503"/>
-        <w:gridCol w:w="3777"/>
+        <w:gridCol w:w="2055"/>
+        <w:gridCol w:w="1768"/>
+        <w:gridCol w:w="5005"/>
       </w:tblGrid>
       <w:tr>
         <w:trPr>
@@ -614,7 +615,7 @@
         </w:tc>
         <w:tc>
           <w:tcPr>
-            <w:tcW w:w="0" w:type="auto"/>
+            <w:tcW w:w="1768" w:type="dxa"/>
           </w:tcPr>
           <w:p>
             <w:pPr>
@@ -637,7 +638,7 @@
         </w:tc>
         <w:tc>
           <w:tcPr>
-            <w:tcW w:w="0" w:type="auto"/>
+            <w:tcW w:w="5005" w:type="dxa"/>
           </w:tcPr>
           <w:p>
             <w:pPr>
@@ -689,13 +690,23 @@
                 <w:sz w:val="20"/>
                 <w:szCs w:val="20"/>
               </w:rPr>
-              <w:t xml:space="preserve"> Diaz</w:t>
-            </w:r>
-          </w:p>
-        </w:tc>
-        <w:tc>
-          <w:tcPr>
-            <w:tcW w:w="0" w:type="auto"/>
+              <w:t xml:space="preserve"> </w:t>
+            </w:r>
+            <w:proofErr w:type="spellStart"/>
+            <w:r>
+              <w:rPr>
+                <w:rFonts w:ascii="Arial" w:eastAsiaTheme="minorHAnsi" w:hAnsi="Arial" w:cs="Arial"/>
+                <w:sz w:val="20"/>
+                <w:szCs w:val="20"/>
+              </w:rPr>
+              <w:t>Diaz</w:t>
+            </w:r>
+            <w:proofErr w:type="spellEnd"/>
+          </w:p>
+        </w:tc>
+        <w:tc>
+          <w:tcPr>
+            <w:tcW w:w="1768" w:type="dxa"/>
           </w:tcPr>
           <w:p>
             <w:pPr>
@@ -717,7 +728,7 @@
         </w:tc>
         <w:tc>
           <w:tcPr>
-            <w:tcW w:w="0" w:type="auto"/>
+            <w:tcW w:w="5005" w:type="dxa"/>
           </w:tcPr>
           <w:p>
             <w:pPr>
@@ -759,7 +770,7 @@
         </w:tc>
         <w:tc>
           <w:tcPr>
-            <w:tcW w:w="0" w:type="auto"/>
+            <w:tcW w:w="1768" w:type="dxa"/>
           </w:tcPr>
           <w:p>
             <w:pPr>
@@ -781,7 +792,7 @@
         </w:tc>
         <w:tc>
           <w:tcPr>
-            <w:tcW w:w="0" w:type="auto"/>
+            <w:tcW w:w="5005" w:type="dxa"/>
           </w:tcPr>
           <w:p>
             <w:pPr>
@@ -826,6 +837,7 @@
               </w:rPr>
               <w:t xml:space="preserve"> Rolando </w:t>
             </w:r>
+            <w:proofErr w:type="spellStart"/>
             <w:r>
               <w:rPr>
                 <w:rFonts w:ascii="Arial" w:eastAsiaTheme="minorHAnsi" w:hAnsi="Arial" w:cs="Arial"/>
@@ -834,6 +846,7 @@
               </w:rPr>
               <w:t>Lutín</w:t>
             </w:r>
+            <w:proofErr w:type="spellEnd"/>
             <w:r>
               <w:rPr>
                 <w:rFonts w:ascii="Arial" w:eastAsiaTheme="minorHAnsi" w:hAnsi="Arial" w:cs="Arial"/>
@@ -846,7 +859,7 @@
         </w:tc>
         <w:tc>
           <w:tcPr>
-            <w:tcW w:w="0" w:type="auto"/>
+            <w:tcW w:w="1768" w:type="dxa"/>
           </w:tcPr>
           <w:p>
             <w:pPr>
@@ -868,7 +881,7 @@
         </w:tc>
         <w:tc>
           <w:tcPr>
-            <w:tcW w:w="0" w:type="auto"/>
+            <w:tcW w:w="5005" w:type="dxa"/>
           </w:tcPr>
           <w:p>
             <w:pPr>
@@ -909,7 +922,7 @@
         </w:tc>
         <w:tc>
           <w:tcPr>
-            <w:tcW w:w="0" w:type="auto"/>
+            <w:tcW w:w="1768" w:type="dxa"/>
           </w:tcPr>
           <w:p>
             <w:pPr>
@@ -931,7 +944,7 @@
         </w:tc>
         <w:tc>
           <w:tcPr>
-            <w:tcW w:w="0" w:type="auto"/>
+            <w:tcW w:w="5005" w:type="dxa"/>
           </w:tcPr>
           <w:p>
             <w:pPr>
@@ -966,13 +979,23 @@
                 <w:sz w:val="20"/>
                 <w:szCs w:val="20"/>
               </w:rPr>
-              <w:t>Luis Antonio Martínez Caal</w:t>
-            </w:r>
-          </w:p>
-        </w:tc>
-        <w:tc>
-          <w:tcPr>
-            <w:tcW w:w="0" w:type="auto"/>
+              <w:t xml:space="preserve">Luis Antonio Martínez </w:t>
+            </w:r>
+            <w:proofErr w:type="spellStart"/>
+            <w:r>
+              <w:rPr>
+                <w:rFonts w:ascii="Arial" w:eastAsiaTheme="minorHAnsi" w:hAnsi="Arial" w:cs="Arial"/>
+                <w:sz w:val="20"/>
+                <w:szCs w:val="20"/>
+              </w:rPr>
+              <w:t>Caal</w:t>
+            </w:r>
+            <w:proofErr w:type="spellEnd"/>
+          </w:p>
+        </w:tc>
+        <w:tc>
+          <w:tcPr>
+            <w:tcW w:w="1768" w:type="dxa"/>
           </w:tcPr>
           <w:p>
             <w:pPr>
@@ -994,7 +1017,7 @@
         </w:tc>
         <w:tc>
           <w:tcPr>
-            <w:tcW w:w="0" w:type="auto"/>
+            <w:tcW w:w="5005" w:type="dxa"/>
           </w:tcPr>
           <w:p>
             <w:pPr>
@@ -1035,7 +1058,7 @@
         </w:tc>
         <w:tc>
           <w:tcPr>
-            <w:tcW w:w="0" w:type="auto"/>
+            <w:tcW w:w="1768" w:type="dxa"/>
           </w:tcPr>
           <w:p>
             <w:pPr>
@@ -1057,7 +1080,7 @@
         </w:tc>
         <w:tc>
           <w:tcPr>
-            <w:tcW w:w="0" w:type="auto"/>
+            <w:tcW w:w="5005" w:type="dxa"/>
           </w:tcPr>
           <w:p>
             <w:pPr>
@@ -1092,21 +1115,47 @@
                 <w:sz w:val="20"/>
                 <w:szCs w:val="20"/>
               </w:rPr>
-              <w:t>Franco Alejando Paiz</w:t>
-            </w:r>
-            <w:r>
-              <w:rPr>
-                <w:rFonts w:ascii="Arial" w:eastAsiaTheme="minorHAnsi" w:hAnsi="Arial" w:cs="Arial"/>
-                <w:sz w:val="20"/>
-                <w:szCs w:val="20"/>
-              </w:rPr>
-              <w:t xml:space="preserve"> Gonzáles</w:t>
-            </w:r>
-          </w:p>
-        </w:tc>
-        <w:tc>
-          <w:tcPr>
-            <w:tcW w:w="0" w:type="auto"/>
+              <w:t>Franco Alejand</w:t>
+            </w:r>
+            <w:r>
+              <w:rPr>
+                <w:rFonts w:ascii="Arial" w:eastAsiaTheme="minorHAnsi" w:hAnsi="Arial" w:cs="Arial"/>
+                <w:sz w:val="20"/>
+                <w:szCs w:val="20"/>
+              </w:rPr>
+              <w:t>r</w:t>
+            </w:r>
+            <w:r>
+              <w:rPr>
+                <w:rFonts w:ascii="Arial" w:eastAsiaTheme="minorHAnsi" w:hAnsi="Arial" w:cs="Arial"/>
+                <w:sz w:val="20"/>
+                <w:szCs w:val="20"/>
+              </w:rPr>
+              <w:t xml:space="preserve">o </w:t>
+            </w:r>
+            <w:proofErr w:type="spellStart"/>
+            <w:r>
+              <w:rPr>
+                <w:rFonts w:ascii="Arial" w:eastAsiaTheme="minorHAnsi" w:hAnsi="Arial" w:cs="Arial"/>
+                <w:sz w:val="20"/>
+                <w:szCs w:val="20"/>
+              </w:rPr>
+              <w:t>Paiz</w:t>
+            </w:r>
+            <w:proofErr w:type="spellEnd"/>
+            <w:r>
+              <w:rPr>
+                <w:rFonts w:ascii="Arial" w:eastAsiaTheme="minorHAnsi" w:hAnsi="Arial" w:cs="Arial"/>
+                <w:sz w:val="20"/>
+                <w:szCs w:val="20"/>
+              </w:rPr>
+              <w:t xml:space="preserve"> González</w:t>
+            </w:r>
+          </w:p>
+        </w:tc>
+        <w:tc>
+          <w:tcPr>
+            <w:tcW w:w="1768" w:type="dxa"/>
           </w:tcPr>
           <w:p>
             <w:pPr>
@@ -1128,16 +1177,102 @@
         </w:tc>
         <w:tc>
           <w:tcPr>
-            <w:tcW w:w="0" w:type="auto"/>
-          </w:tcPr>
-          <w:p>
-            <w:pPr>
-              <w:rPr>
-                <w:rFonts w:ascii="Arial" w:eastAsiaTheme="minorHAnsi" w:hAnsi="Arial" w:cs="Arial"/>
-                <w:sz w:val="24"/>
-                <w:szCs w:val="24"/>
-              </w:rPr>
-            </w:pPr>
+            <w:tcW w:w="5005" w:type="dxa"/>
+          </w:tcPr>
+          <w:p>
+            <w:pPr>
+              <w:rPr>
+                <w:rFonts w:ascii="Arial" w:eastAsiaTheme="minorHAnsi" w:hAnsi="Arial" w:cs="Arial"/>
+                <w:sz w:val="24"/>
+                <w:szCs w:val="24"/>
+              </w:rPr>
+            </w:pPr>
+            <w:r>
+              <w:rPr>
+                <w:rFonts w:ascii="Arial" w:eastAsiaTheme="minorHAnsi" w:hAnsi="Arial" w:cs="Arial"/>
+                <w:sz w:val="24"/>
+                <w:szCs w:val="24"/>
+              </w:rPr>
+              <w:t xml:space="preserve">Modelo de Entidades/ </w:t>
+            </w:r>
+            <w:r>
+              <w:rPr>
+                <w:rFonts w:ascii="Arial" w:eastAsiaTheme="minorHAnsi" w:hAnsi="Arial" w:cs="Arial"/>
+                <w:sz w:val="24"/>
+                <w:szCs w:val="24"/>
+              </w:rPr>
+              <w:t>Entidad Empleado</w:t>
+            </w:r>
+            <w:r>
+              <w:rPr>
+                <w:rFonts w:ascii="Arial" w:eastAsiaTheme="minorHAnsi" w:hAnsi="Arial" w:cs="Arial"/>
+                <w:sz w:val="24"/>
+                <w:szCs w:val="24"/>
+              </w:rPr>
+              <w:t>/</w:t>
+            </w:r>
+            <w:r>
+              <w:rPr>
+                <w:rFonts w:ascii="Arial" w:eastAsiaTheme="minorHAnsi" w:hAnsi="Arial" w:cs="Arial"/>
+                <w:sz w:val="24"/>
+                <w:szCs w:val="24"/>
+              </w:rPr>
+              <w:t xml:space="preserve"> </w:t>
+            </w:r>
+            <w:proofErr w:type="spellStart"/>
+            <w:r>
+              <w:rPr>
+                <w:rFonts w:ascii="Arial" w:eastAsiaTheme="minorHAnsi" w:hAnsi="Arial" w:cs="Arial"/>
+                <w:sz w:val="24"/>
+                <w:szCs w:val="24"/>
+              </w:rPr>
+              <w:t>BackE</w:t>
+            </w:r>
+            <w:r>
+              <w:rPr>
+                <w:rFonts w:ascii="Arial" w:eastAsiaTheme="minorHAnsi" w:hAnsi="Arial" w:cs="Arial"/>
+                <w:sz w:val="24"/>
+                <w:szCs w:val="24"/>
+              </w:rPr>
+              <w:t>nd</w:t>
+            </w:r>
+            <w:proofErr w:type="spellEnd"/>
+            <w:r>
+              <w:rPr>
+                <w:rFonts w:ascii="Arial" w:eastAsiaTheme="minorHAnsi" w:hAnsi="Arial" w:cs="Arial"/>
+                <w:sz w:val="24"/>
+                <w:szCs w:val="24"/>
+              </w:rPr>
+              <w:t>/</w:t>
+            </w:r>
+            <w:r>
+              <w:rPr>
+                <w:rFonts w:ascii="Arial" w:eastAsiaTheme="minorHAnsi" w:hAnsi="Arial" w:cs="Arial"/>
+                <w:sz w:val="24"/>
+                <w:szCs w:val="24"/>
+              </w:rPr>
+              <w:t xml:space="preserve"> </w:t>
+            </w:r>
+            <w:r>
+              <w:rPr>
+                <w:rFonts w:ascii="Arial" w:eastAsiaTheme="minorHAnsi" w:hAnsi="Arial" w:cs="Arial"/>
+                <w:sz w:val="24"/>
+                <w:szCs w:val="24"/>
+              </w:rPr>
+              <w:t xml:space="preserve">Carrito de Compras/ </w:t>
+            </w:r>
+            <w:proofErr w:type="spellStart"/>
+            <w:r>
+              <w:rPr>
+                <w:rFonts w:ascii="Arial" w:eastAsiaTheme="minorHAnsi" w:hAnsi="Arial" w:cs="Arial"/>
+                <w:sz w:val="24"/>
+                <w:szCs w:val="24"/>
+              </w:rPr>
+              <w:t>Login</w:t>
+            </w:r>
+            <w:bookmarkStart w:id="0" w:name="_GoBack"/>
+            <w:bookmarkEnd w:id="0"/>
+            <w:proofErr w:type="spellEnd"/>
           </w:p>
         </w:tc>
       </w:tr>
@@ -1197,7 +1332,7 @@
         </w:tc>
         <w:tc>
           <w:tcPr>
-            <w:tcW w:w="0" w:type="auto"/>
+            <w:tcW w:w="1768" w:type="dxa"/>
           </w:tcPr>
           <w:p>
             <w:pPr>
@@ -1219,7 +1354,7 @@
         </w:tc>
         <w:tc>
           <w:tcPr>
-            <w:tcW w:w="0" w:type="auto"/>
+            <w:tcW w:w="5005" w:type="dxa"/>
           </w:tcPr>
           <w:p>
             <w:pPr>
@@ -1280,13 +1415,23 @@
                 <w:sz w:val="20"/>
                 <w:szCs w:val="20"/>
               </w:rPr>
-              <w:t>Luis Carlos Martínez Caal</w:t>
-            </w:r>
-          </w:p>
-        </w:tc>
-        <w:tc>
-          <w:tcPr>
-            <w:tcW w:w="0" w:type="auto"/>
+              <w:t xml:space="preserve">Luis Carlos Martínez </w:t>
+            </w:r>
+            <w:proofErr w:type="spellStart"/>
+            <w:r>
+              <w:rPr>
+                <w:rFonts w:ascii="Arial" w:eastAsiaTheme="minorHAnsi" w:hAnsi="Arial" w:cs="Arial"/>
+                <w:sz w:val="20"/>
+                <w:szCs w:val="20"/>
+              </w:rPr>
+              <w:t>Caal</w:t>
+            </w:r>
+            <w:proofErr w:type="spellEnd"/>
+          </w:p>
+        </w:tc>
+        <w:tc>
+          <w:tcPr>
+            <w:tcW w:w="1768" w:type="dxa"/>
           </w:tcPr>
           <w:p>
             <w:pPr>
@@ -1308,7 +1453,7 @@
         </w:tc>
         <w:tc>
           <w:tcPr>
-            <w:tcW w:w="0" w:type="auto"/>
+            <w:tcW w:w="5005" w:type="dxa"/>
           </w:tcPr>
           <w:p>
             <w:pPr>
@@ -1379,13 +1524,23 @@
                 <w:sz w:val="20"/>
                 <w:szCs w:val="20"/>
               </w:rPr>
-              <w:t>Oscar Humberto Monterroso</w:t>
-            </w:r>
-          </w:p>
-        </w:tc>
-        <w:tc>
-          <w:tcPr>
-            <w:tcW w:w="0" w:type="auto"/>
+              <w:t xml:space="preserve">Oscar Humberto </w:t>
+            </w:r>
+            <w:proofErr w:type="spellStart"/>
+            <w:r>
+              <w:rPr>
+                <w:rFonts w:ascii="Arial" w:eastAsiaTheme="minorHAnsi" w:hAnsi="Arial" w:cs="Arial"/>
+                <w:sz w:val="20"/>
+                <w:szCs w:val="20"/>
+              </w:rPr>
+              <w:t>Monterroso</w:t>
+            </w:r>
+            <w:proofErr w:type="spellEnd"/>
+          </w:p>
+        </w:tc>
+        <w:tc>
+          <w:tcPr>
+            <w:tcW w:w="1768" w:type="dxa"/>
           </w:tcPr>
           <w:p>
             <w:pPr>
@@ -1407,7 +1562,7 @@
         </w:tc>
         <w:tc>
           <w:tcPr>
-            <w:tcW w:w="0" w:type="auto"/>
+            <w:tcW w:w="5005" w:type="dxa"/>
           </w:tcPr>
           <w:p>
             <w:pPr>
@@ -1512,7 +1667,7 @@
         </w:tc>
         <w:tc>
           <w:tcPr>
-            <w:tcW w:w="0" w:type="auto"/>
+            <w:tcW w:w="1768" w:type="dxa"/>
           </w:tcPr>
           <w:p>
             <w:pPr>
@@ -1534,7 +1689,7 @@
         </w:tc>
         <w:tc>
           <w:tcPr>
-            <w:tcW w:w="0" w:type="auto"/>
+            <w:tcW w:w="5005" w:type="dxa"/>
           </w:tcPr>
           <w:p>
             <w:pPr>
@@ -1557,8 +1712,6 @@
           <w:lang w:val="es-MX"/>
         </w:rPr>
       </w:pPr>
-      <w:bookmarkStart w:id="0" w:name="_GoBack"/>
-      <w:bookmarkEnd w:id="0"/>
     </w:p>
     <w:p>
       <w:pPr>

</xml_diff>

<commit_message>
Se agrego asignación Hernán López
</commit_message>
<xml_diff>
--- a/DressCode.docx
+++ b/DressCode.docx
@@ -1090,6 +1090,80 @@
                 <w:szCs w:val="24"/>
               </w:rPr>
             </w:pPr>
+            <w:r>
+              <w:rPr>
+                <w:rFonts w:ascii="Arial" w:eastAsiaTheme="minorHAnsi" w:hAnsi="Arial" w:cs="Arial"/>
+                <w:sz w:val="24"/>
+                <w:szCs w:val="24"/>
+              </w:rPr>
+              <w:t xml:space="preserve">Entidad </w:t>
+            </w:r>
+            <w:proofErr w:type="spellStart"/>
+            <w:r>
+              <w:rPr>
+                <w:rFonts w:ascii="Arial" w:eastAsiaTheme="minorHAnsi" w:hAnsi="Arial" w:cs="Arial"/>
+                <w:sz w:val="24"/>
+                <w:szCs w:val="24"/>
+              </w:rPr>
+              <w:t>Detalle_Articulo_Compra</w:t>
+            </w:r>
+            <w:proofErr w:type="spellEnd"/>
+            <w:r>
+              <w:rPr>
+                <w:rFonts w:ascii="Arial" w:eastAsiaTheme="minorHAnsi" w:hAnsi="Arial" w:cs="Arial"/>
+                <w:sz w:val="24"/>
+                <w:szCs w:val="24"/>
+              </w:rPr>
+              <w:t xml:space="preserve">/ </w:t>
+            </w:r>
+            <w:proofErr w:type="spellStart"/>
+            <w:r>
+              <w:rPr>
+                <w:rFonts w:ascii="Arial" w:eastAsiaTheme="minorHAnsi" w:hAnsi="Arial" w:cs="Arial"/>
+                <w:sz w:val="24"/>
+                <w:szCs w:val="24"/>
+              </w:rPr>
+              <w:t>FrontEnd</w:t>
+            </w:r>
+            <w:proofErr w:type="spellEnd"/>
+            <w:r>
+              <w:rPr>
+                <w:rFonts w:ascii="Arial" w:eastAsiaTheme="minorHAnsi" w:hAnsi="Arial" w:cs="Arial"/>
+                <w:sz w:val="24"/>
+                <w:szCs w:val="24"/>
+              </w:rPr>
+              <w:t xml:space="preserve">/ </w:t>
+            </w:r>
+            <w:proofErr w:type="spellStart"/>
+            <w:r>
+              <w:rPr>
+                <w:rFonts w:ascii="Arial" w:eastAsiaTheme="minorHAnsi" w:hAnsi="Arial" w:cs="Arial"/>
+                <w:sz w:val="24"/>
+                <w:szCs w:val="24"/>
+              </w:rPr>
+              <w:t>Backend</w:t>
+            </w:r>
+            <w:proofErr w:type="spellEnd"/>
+            <w:r>
+              <w:rPr>
+                <w:rFonts w:ascii="Arial" w:eastAsiaTheme="minorHAnsi" w:hAnsi="Arial" w:cs="Arial"/>
+                <w:sz w:val="24"/>
+                <w:szCs w:val="24"/>
+              </w:rPr>
+              <w:t xml:space="preserve">/ </w:t>
+            </w:r>
+            <w:proofErr w:type="spellStart"/>
+            <w:r>
+              <w:rPr>
+                <w:rFonts w:ascii="Arial" w:eastAsiaTheme="minorHAnsi" w:hAnsi="Arial" w:cs="Arial"/>
+                <w:sz w:val="24"/>
+                <w:szCs w:val="24"/>
+              </w:rPr>
+              <w:t>Login</w:t>
+            </w:r>
+            <w:bookmarkStart w:id="0" w:name="_GoBack"/>
+            <w:bookmarkEnd w:id="0"/>
+            <w:proofErr w:type="spellEnd"/>
           </w:p>
         </w:tc>
       </w:tr>
@@ -1270,8 +1344,6 @@
               </w:rPr>
               <w:t>Login</w:t>
             </w:r>
-            <w:bookmarkStart w:id="0" w:name="_GoBack"/>
-            <w:bookmarkEnd w:id="0"/>
             <w:proofErr w:type="spellEnd"/>
           </w:p>
         </w:tc>
@@ -1596,7 +1668,15 @@
                 <w:sz w:val="24"/>
                 <w:szCs w:val="24"/>
               </w:rPr>
-              <w:t xml:space="preserve">, </w:t>
+              <w:t>/</w:t>
+            </w:r>
+            <w:r>
+              <w:rPr>
+                <w:rFonts w:ascii="Arial" w:eastAsiaTheme="minorHAnsi" w:hAnsi="Arial" w:cs="Arial"/>
+                <w:sz w:val="24"/>
+                <w:szCs w:val="24"/>
+              </w:rPr>
+              <w:t xml:space="preserve"> </w:t>
             </w:r>
             <w:proofErr w:type="spellStart"/>
             <w:r>

</xml_diff>

<commit_message>
Se agregó asignación correctamente Hernán López
</commit_message>
<xml_diff>
--- a/DressCode.docx
+++ b/DressCode.docx
@@ -1096,7 +1096,24 @@
                 <w:sz w:val="24"/>
                 <w:szCs w:val="24"/>
               </w:rPr>
-              <w:t xml:space="preserve">Entidad </w:t>
+              <w:t>Modelo Detalle</w:t>
+            </w:r>
+          </w:p>
+          <w:p>
+            <w:pPr>
+              <w:rPr>
+                <w:rFonts w:ascii="Arial" w:eastAsiaTheme="minorHAnsi" w:hAnsi="Arial" w:cs="Arial"/>
+                <w:sz w:val="24"/>
+                <w:szCs w:val="24"/>
+              </w:rPr>
+            </w:pPr>
+            <w:r>
+              <w:rPr>
+                <w:rFonts w:ascii="Arial" w:eastAsiaTheme="minorHAnsi" w:hAnsi="Arial" w:cs="Arial"/>
+                <w:sz w:val="24"/>
+                <w:szCs w:val="24"/>
+              </w:rPr>
+              <w:t xml:space="preserve">Modelo </w:t>
             </w:r>
             <w:proofErr w:type="spellStart"/>
             <w:r>
@@ -1105,7 +1122,7 @@
                 <w:sz w:val="24"/>
                 <w:szCs w:val="24"/>
               </w:rPr>
-              <w:t>Detalle_Articulo_Compra</w:t>
+              <w:t>Dao</w:t>
             </w:r>
             <w:proofErr w:type="spellEnd"/>
             <w:r>
@@ -1114,7 +1131,58 @@
                 <w:sz w:val="24"/>
                 <w:szCs w:val="24"/>
               </w:rPr>
-              <w:t xml:space="preserve">/ </w:t>
+              <w:t xml:space="preserve"> Detalle </w:t>
+            </w:r>
+          </w:p>
+          <w:p>
+            <w:pPr>
+              <w:rPr>
+                <w:rFonts w:ascii="Arial" w:eastAsiaTheme="minorHAnsi" w:hAnsi="Arial" w:cs="Arial"/>
+                <w:sz w:val="24"/>
+                <w:szCs w:val="24"/>
+              </w:rPr>
+            </w:pPr>
+            <w:r>
+              <w:rPr>
+                <w:rFonts w:ascii="Arial" w:eastAsiaTheme="minorHAnsi" w:hAnsi="Arial" w:cs="Arial"/>
+                <w:sz w:val="24"/>
+                <w:szCs w:val="24"/>
+              </w:rPr>
+              <w:t>Vista Detalle</w:t>
+            </w:r>
+          </w:p>
+          <w:p>
+            <w:pPr>
+              <w:rPr>
+                <w:rFonts w:ascii="Arial" w:eastAsiaTheme="minorHAnsi" w:hAnsi="Arial" w:cs="Arial"/>
+                <w:sz w:val="24"/>
+                <w:szCs w:val="24"/>
+              </w:rPr>
+            </w:pPr>
+            <w:r>
+              <w:rPr>
+                <w:rFonts w:ascii="Arial" w:eastAsiaTheme="minorHAnsi" w:hAnsi="Arial" w:cs="Arial"/>
+                <w:sz w:val="24"/>
+                <w:szCs w:val="24"/>
+              </w:rPr>
+              <w:t>Controlador Detalle</w:t>
+            </w:r>
+          </w:p>
+          <w:p>
+            <w:pPr>
+              <w:rPr>
+                <w:rFonts w:ascii="Arial" w:eastAsiaTheme="minorHAnsi" w:hAnsi="Arial" w:cs="Arial"/>
+                <w:sz w:val="24"/>
+                <w:szCs w:val="24"/>
+              </w:rPr>
+            </w:pPr>
+            <w:r>
+              <w:rPr>
+                <w:rFonts w:ascii="Arial" w:eastAsiaTheme="minorHAnsi" w:hAnsi="Arial" w:cs="Arial"/>
+                <w:sz w:val="24"/>
+                <w:szCs w:val="24"/>
+              </w:rPr>
+              <w:t xml:space="preserve">Implementación a </w:t>
             </w:r>
             <w:proofErr w:type="spellStart"/>
             <w:r>
@@ -1123,7 +1191,7 @@
                 <w:sz w:val="24"/>
                 <w:szCs w:val="24"/>
               </w:rPr>
-              <w:t>FrontEnd</w:t>
+              <w:t>servlet</w:t>
             </w:r>
             <w:proofErr w:type="spellEnd"/>
             <w:r>
@@ -1132,8 +1200,17 @@
                 <w:sz w:val="24"/>
                 <w:szCs w:val="24"/>
               </w:rPr>
-              <w:t xml:space="preserve">/ </w:t>
-            </w:r>
+              <w:t xml:space="preserve"> </w:t>
+            </w:r>
+          </w:p>
+          <w:p>
+            <w:pPr>
+              <w:rPr>
+                <w:rFonts w:ascii="Arial" w:eastAsiaTheme="minorHAnsi" w:hAnsi="Arial" w:cs="Arial"/>
+                <w:sz w:val="24"/>
+                <w:szCs w:val="24"/>
+              </w:rPr>
+            </w:pPr>
             <w:proofErr w:type="spellStart"/>
             <w:r>
               <w:rPr>
@@ -1141,7 +1218,7 @@
                 <w:sz w:val="24"/>
                 <w:szCs w:val="24"/>
               </w:rPr>
-              <w:t>Backend</w:t>
+              <w:t>Login</w:t>
             </w:r>
             <w:proofErr w:type="spellEnd"/>
             <w:r>
@@ -1150,20 +1227,10 @@
                 <w:sz w:val="24"/>
                 <w:szCs w:val="24"/>
               </w:rPr>
-              <w:t xml:space="preserve">/ </w:t>
-            </w:r>
-            <w:proofErr w:type="spellStart"/>
-            <w:r>
-              <w:rPr>
-                <w:rFonts w:ascii="Arial" w:eastAsiaTheme="minorHAnsi" w:hAnsi="Arial" w:cs="Arial"/>
-                <w:sz w:val="24"/>
-                <w:szCs w:val="24"/>
-              </w:rPr>
-              <w:t>Login</w:t>
+              <w:t xml:space="preserve"> </w:t>
             </w:r>
             <w:bookmarkStart w:id="0" w:name="_GoBack"/>
             <w:bookmarkEnd w:id="0"/>
-            <w:proofErr w:type="spellEnd"/>
           </w:p>
         </w:tc>
       </w:tr>

</xml_diff>